<commit_message>
Version 1. Function organized. Code needs labelling.
</commit_message>
<xml_diff>
--- a/README.docx
+++ b/README.docx
@@ -14,32 +14,11 @@
         </w:rPr>
         <w:t>To run the software, first open the input excel spreadsheet and specify pole-line system parameters. Then save this file as tab delimited “.txt” file.</w:t>
       </w:r>
-    </w:p>
-    <w:p>
-      <w:pPr>
-        <w:rPr>
-          <w:lang w:val="en-CA"/>
-        </w:rPr>
-      </w:pPr>
       <w:r>
         <w:rPr>
           <w:lang w:val="en-CA"/>
         </w:rPr>
-        <w:t>Run the main script file titled “</w:t>
-      </w:r>
-      <w:proofErr w:type="spellStart"/>
-      <w:r>
-        <w:rPr>
-          <w:lang w:val="en-CA"/>
-        </w:rPr>
-        <w:t>PLA_Solver.m</w:t>
-      </w:r>
-      <w:proofErr w:type="spellEnd"/>
-      <w:r>
-        <w:rPr>
-          <w:lang w:val="en-CA"/>
-        </w:rPr>
-        <w:t>”.</w:t>
+        <w:t xml:space="preserve"> Run the main script file to perform the PLA.</w:t>
       </w:r>
     </w:p>
     <w:sectPr>
@@ -175,6 +154,7 @@
     <w:lsdException w:name="HTML Sample" w:semiHidden="1" w:unhideWhenUsed="1"/>
     <w:lsdException w:name="HTML Typewriter" w:semiHidden="1" w:unhideWhenUsed="1"/>
     <w:lsdException w:name="HTML Variable" w:semiHidden="1" w:unhideWhenUsed="1"/>
+    <w:lsdException w:name="Normal Table" w:semiHidden="1" w:unhideWhenUsed="1"/>
     <w:lsdException w:name="annotation subject" w:semiHidden="1" w:unhideWhenUsed="1"/>
     <w:lsdException w:name="No List" w:semiHidden="1" w:unhideWhenUsed="1"/>
     <w:lsdException w:name="Outline List 1" w:semiHidden="1" w:unhideWhenUsed="1"/>
@@ -221,8 +201,10 @@
     <w:lsdException w:name="Table Subtle 2" w:semiHidden="1" w:unhideWhenUsed="1"/>
     <w:lsdException w:name="Table Web 1" w:semiHidden="1" w:unhideWhenUsed="1"/>
     <w:lsdException w:name="Table Web 2" w:semiHidden="1" w:unhideWhenUsed="1"/>
+    <w:lsdException w:name="Table Web 3" w:semiHidden="1" w:unhideWhenUsed="1"/>
     <w:lsdException w:name="Balloon Text" w:semiHidden="1" w:unhideWhenUsed="1"/>
     <w:lsdException w:name="Table Grid" w:uiPriority="39"/>
+    <w:lsdException w:name="Table Theme" w:semiHidden="1" w:unhideWhenUsed="1"/>
     <w:lsdException w:name="Placeholder Text" w:semiHidden="1"/>
     <w:lsdException w:name="No Spacing" w:uiPriority="1" w:qFormat="1"/>
     <w:lsdException w:name="Light Shading" w:uiPriority="60"/>

</xml_diff>